<commit_message>
Update Storyboard nivel completado
</commit_message>
<xml_diff>
--- a/Documentacion/StoryBoard.docx
+++ b/Documentacion/StoryBoard.docx
@@ -1,6 +1,6 @@
 
 <file path=word/document.xml><?xml version="1.0" encoding="utf-8"?>
-<w:document xmlns:wpc="http://schemas.microsoft.com/office/word/2010/wordprocessingCanvas" xmlns:cx="http://schemas.microsoft.com/office/drawing/2014/chartex" xmlns:cx1="http://schemas.microsoft.com/office/drawing/2015/9/8/chartex" xmlns:cx2="http://schemas.microsoft.com/office/drawing/2015/10/21/chartex" xmlns:cx3="http://schemas.microsoft.com/office/drawing/2016/5/9/chartex" xmlns:cx4="http://schemas.microsoft.com/office/drawing/2016/5/10/chartex" xmlns:cx5="http://schemas.microsoft.com/office/drawing/2016/5/11/chartex" xmlns:cx6="http://schemas.microsoft.com/office/drawing/2016/5/12/chartex" xmlns:cx7="http://schemas.microsoft.com/office/drawing/2016/5/13/chartex" xmlns:cx8="http://schemas.microsoft.com/office/drawing/2016/5/14/chartex" xmlns:mc="http://schemas.openxmlformats.org/markup-compatibility/2006" xmlns:aink="http://schemas.microsoft.com/office/drawing/2016/ink" xmlns:am3d="http://schemas.microsoft.com/office/drawing/2017/model3d" xmlns:o="urn:schemas-microsoft-com:office:office" xmlns:r="http://schemas.openxmlformats.org/officeDocument/2006/relationships" xmlns:m="http://schemas.openxmlformats.org/officeDocument/2006/math" xmlns:v="urn:schemas-microsoft-com:vml" xmlns:wp14="http://schemas.microsoft.com/office/word/2010/wordprocessingDrawing" xmlns:wp="http://schemas.openxmlformats.org/drawingml/2006/wordprocessingDrawing" xmlns:w10="urn:schemas-microsoft-com:office:word" xmlns:w="http://schemas.openxmlformats.org/wordprocessingml/2006/main" xmlns:w14="http://schemas.microsoft.com/office/word/2010/wordml" xmlns:w15="http://schemas.microsoft.com/office/word/2012/wordml" xmlns:w16cex="http://schemas.microsoft.com/office/word/2018/wordml/cex" xmlns:w16cid="http://schemas.microsoft.com/office/word/2016/wordml/cid" xmlns:w16="http://schemas.microsoft.com/office/word/2018/wordml" xmlns:w16se="http://schemas.microsoft.com/office/word/2015/wordml/symex" xmlns:wpg="http://schemas.microsoft.com/office/word/2010/wordprocessingGroup" xmlns:wpi="http://schemas.microsoft.com/office/word/2010/wordprocessingInk" xmlns:wne="http://schemas.microsoft.com/office/word/2006/wordml" xmlns:wps="http://schemas.microsoft.com/office/word/2010/wordprocessingShape" mc:Ignorable="w14 w15 w16se w16cid w16 w16cex wp14">
+<w:document xmlns:wpc="http://schemas.microsoft.com/office/word/2010/wordprocessingCanvas" xmlns:cx="http://schemas.microsoft.com/office/drawing/2014/chartex" xmlns:mc="http://schemas.openxmlformats.org/markup-compatibility/2006" xmlns:o="urn:schemas-microsoft-com:office:office" xmlns:r="http://schemas.openxmlformats.org/officeDocument/2006/relationships" xmlns:m="http://schemas.openxmlformats.org/officeDocument/2006/math" xmlns:v="urn:schemas-microsoft-com:vml" xmlns:wp14="http://schemas.microsoft.com/office/word/2010/wordprocessingDrawing" xmlns:wp="http://schemas.openxmlformats.org/drawingml/2006/wordprocessingDrawing" xmlns:w10="urn:schemas-microsoft-com:office:word" xmlns:w="http://schemas.openxmlformats.org/wordprocessingml/2006/main" xmlns:w14="http://schemas.microsoft.com/office/word/2010/wordml" xmlns:w15="http://schemas.microsoft.com/office/word/2012/wordml" xmlns:w16se="http://schemas.microsoft.com/office/word/2015/wordml/symex" xmlns:wpg="http://schemas.microsoft.com/office/word/2010/wordprocessingGroup" xmlns:wpi="http://schemas.microsoft.com/office/word/2010/wordprocessingInk" xmlns:wne="http://schemas.microsoft.com/office/word/2006/wordml" xmlns:wps="http://schemas.microsoft.com/office/word/2010/wordprocessingShape" mc:Ignorable="w14 w15 w16se wp14">
   <w:body>
     <w:p>
       <w:pPr>
@@ -48,6 +48,75 @@
       <w:r>
         <w:rPr>
           <w:noProof/>
+          <w:lang w:eastAsia="es-AR"/>
+        </w:rPr>
+        <w:drawing>
+          <wp:anchor distT="0" distB="0" distL="114300" distR="114300" simplePos="0" relativeHeight="251661312" behindDoc="0" locked="0" layoutInCell="1" allowOverlap="1" wp14:anchorId="077A2CD2" wp14:editId="0B0C2002">
+            <wp:simplePos x="0" y="0"/>
+            <wp:positionH relativeFrom="column">
+              <wp:posOffset>-108585</wp:posOffset>
+            </wp:positionH>
+            <wp:positionV relativeFrom="paragraph">
+              <wp:posOffset>3030855</wp:posOffset>
+            </wp:positionV>
+            <wp:extent cx="5494020" cy="2701290"/>
+            <wp:effectExtent l="0" t="0" r="0" b="3810"/>
+            <wp:wrapSquare wrapText="bothSides"/>
+            <wp:docPr id="12" name="Imagen 12" descr="C:\Users\Fer\Downloads\Drawing.png"/>
+            <wp:cNvGraphicFramePr>
+              <a:graphicFrameLocks xmlns:a="http://schemas.openxmlformats.org/drawingml/2006/main" noChangeAspect="1"/>
+            </wp:cNvGraphicFramePr>
+            <a:graphic xmlns:a="http://schemas.openxmlformats.org/drawingml/2006/main">
+              <a:graphicData uri="http://schemas.openxmlformats.org/drawingml/2006/picture">
+                <pic:pic xmlns:pic="http://schemas.openxmlformats.org/drawingml/2006/picture">
+                  <pic:nvPicPr>
+                    <pic:cNvPr id="0" name="Picture 1" descr="C:\Users\Fer\Downloads\Drawing.png"/>
+                    <pic:cNvPicPr>
+                      <a:picLocks noChangeAspect="1" noChangeArrowheads="1"/>
+                    </pic:cNvPicPr>
+                  </pic:nvPicPr>
+                  <pic:blipFill>
+                    <a:blip r:embed="rId4">
+                      <a:extLst>
+                        <a:ext uri="{28A0092B-C50C-407E-A947-70E740481C1C}">
+                          <a14:useLocalDpi xmlns:a14="http://schemas.microsoft.com/office/drawing/2010/main" val="0"/>
+                        </a:ext>
+                      </a:extLst>
+                    </a:blip>
+                    <a:srcRect/>
+                    <a:stretch>
+                      <a:fillRect/>
+                    </a:stretch>
+                  </pic:blipFill>
+                  <pic:spPr bwMode="auto">
+                    <a:xfrm>
+                      <a:off x="0" y="0"/>
+                      <a:ext cx="5494020" cy="2701290"/>
+                    </a:xfrm>
+                    <a:prstGeom prst="rect">
+                      <a:avLst/>
+                    </a:prstGeom>
+                    <a:noFill/>
+                    <a:ln>
+                      <a:noFill/>
+                    </a:ln>
+                  </pic:spPr>
+                </pic:pic>
+              </a:graphicData>
+            </a:graphic>
+            <wp14:sizeRelH relativeFrom="margin">
+              <wp14:pctWidth>0</wp14:pctWidth>
+            </wp14:sizeRelH>
+            <wp14:sizeRelV relativeFrom="margin">
+              <wp14:pctHeight>0</wp14:pctHeight>
+            </wp14:sizeRelV>
+          </wp:anchor>
+        </w:drawing>
+      </w:r>
+      <w:r>
+        <w:rPr>
+          <w:noProof/>
+          <w:lang w:eastAsia="es-AR"/>
         </w:rPr>
         <w:drawing>
           <wp:anchor distT="0" distB="0" distL="114300" distR="114300" simplePos="0" relativeHeight="251658240" behindDoc="0" locked="0" layoutInCell="1" allowOverlap="1" wp14:anchorId="37A21F48" wp14:editId="5A6670AB">
@@ -70,91 +139,6 @@
                 <pic:pic xmlns:pic="http://schemas.openxmlformats.org/drawingml/2006/picture">
                   <pic:nvPicPr>
                     <pic:cNvPr id="0" name="Picture 1"/>
-                    <pic:cNvPicPr>
-                      <a:picLocks noChangeAspect="1" noChangeArrowheads="1"/>
-                    </pic:cNvPicPr>
-                  </pic:nvPicPr>
-                  <pic:blipFill>
-                    <a:blip r:embed="rId4" cstate="print">
-                      <a:extLst>
-                        <a:ext uri="{28A0092B-C50C-407E-A947-70E740481C1C}">
-                          <a14:useLocalDpi xmlns:a14="http://schemas.microsoft.com/office/drawing/2010/main" val="0"/>
-                        </a:ext>
-                      </a:extLst>
-                    </a:blip>
-                    <a:srcRect/>
-                    <a:stretch>
-                      <a:fillRect/>
-                    </a:stretch>
-                  </pic:blipFill>
-                  <pic:spPr bwMode="auto">
-                    <a:xfrm>
-                      <a:off x="0" y="0"/>
-                      <a:ext cx="5391150" cy="2600325"/>
-                    </a:xfrm>
-                    <a:prstGeom prst="rect">
-                      <a:avLst/>
-                    </a:prstGeom>
-                    <a:ln w="38100" cap="sq">
-                      <a:solidFill>
-                        <a:srgbClr val="000000"/>
-                      </a:solidFill>
-                      <a:prstDash val="solid"/>
-                      <a:miter lim="800000"/>
-                    </a:ln>
-                    <a:effectLst>
-                      <a:outerShdw blurRad="50800" dist="38100" dir="2700000" algn="tl" rotWithShape="0">
-                        <a:srgbClr val="000000">
-                          <a:alpha val="43000"/>
-                        </a:srgbClr>
-                      </a:outerShdw>
-                    </a:effectLst>
-                  </pic:spPr>
-                </pic:pic>
-              </a:graphicData>
-            </a:graphic>
-          </wp:anchor>
-        </w:drawing>
-      </w:r>
-      <w:r>
-        <w:rPr>
-          <w:noProof/>
-          <w:lang w:val="en-US"/>
-        </w:rPr>
-        <w:t>Imagen in game de la interfaz de usuario</w:t>
-      </w:r>
-    </w:p>
-    <w:p>
-      <w:pPr>
-        <w:rPr>
-          <w:noProof/>
-          <w:lang w:val="en-US"/>
-        </w:rPr>
-      </w:pPr>
-    </w:p>
-    <w:p>
-      <w:pPr>
-        <w:rPr>
-          <w:noProof/>
-        </w:rPr>
-      </w:pPr>
-      <w:r>
-        <w:rPr>
-          <w:noProof/>
-        </w:rPr>
-        <w:drawing>
-          <wp:inline distT="0" distB="0" distL="0" distR="0" wp14:anchorId="58FBF05E" wp14:editId="4156C929">
-            <wp:extent cx="5391150" cy="2600325"/>
-            <wp:effectExtent l="76200" t="76200" r="133350" b="142875"/>
-            <wp:docPr id="2" name="Picture 2"/>
-            <wp:cNvGraphicFramePr>
-              <a:graphicFrameLocks xmlns:a="http://schemas.openxmlformats.org/drawingml/2006/main" noChangeAspect="1"/>
-            </wp:cNvGraphicFramePr>
-            <a:graphic xmlns:a="http://schemas.openxmlformats.org/drawingml/2006/main">
-              <a:graphicData uri="http://schemas.openxmlformats.org/drawingml/2006/picture">
-                <pic:pic xmlns:pic="http://schemas.openxmlformats.org/drawingml/2006/picture">
-                  <pic:nvPicPr>
-                    <pic:cNvPr id="0" name="Picture 2"/>
                     <pic:cNvPicPr>
                       <a:picLocks noChangeAspect="1" noChangeArrowheads="1"/>
                     </pic:cNvPicPr>
@@ -198,39 +182,57 @@
                 </pic:pic>
               </a:graphicData>
             </a:graphic>
-          </wp:inline>
+          </wp:anchor>
         </w:drawing>
       </w:r>
       <w:r>
         <w:rPr>
           <w:noProof/>
-        </w:rPr>
-        <w:t>Imagen in game de plataformas del juego: nivel dentro de pulmones</w:t>
-      </w:r>
-    </w:p>
-    <w:p>
-      <w:pPr>
-        <w:rPr>
-          <w:noProof/>
-        </w:rPr>
-      </w:pPr>
-    </w:p>
-    <w:p>
-      <w:pPr>
-        <w:rPr>
-          <w:noProof/>
-        </w:rPr>
-      </w:pPr>
-      <w:r>
-        <w:rPr>
-          <w:noProof/>
-        </w:rPr>
-        <w:lastRenderedPageBreak/>
+          <w:lang w:val="en-US"/>
+        </w:rPr>
+        <w:t>Imagen in game de la interfaz de usuario</w:t>
+      </w:r>
+    </w:p>
+    <w:p>
+      <w:pPr>
+        <w:rPr>
+          <w:noProof/>
+          <w:lang w:val="en-US"/>
+        </w:rPr>
+      </w:pPr>
+      <w:r>
+        <w:rPr>
+          <w:noProof/>
+          <w:lang w:val="en-US"/>
+        </w:rPr>
+        <w:t>Imagen in game de la interfaz de usuario, agregados dos botones</w:t>
+      </w:r>
+    </w:p>
+    <w:p>
+      <w:pPr>
+        <w:rPr>
+          <w:noProof/>
+          <w:lang w:val="en-US"/>
+        </w:rPr>
+      </w:pPr>
+      <w:r>
+        <w:rPr>
+          <w:noProof/>
+          <w:lang w:eastAsia="es-AR"/>
+        </w:rPr>
         <w:drawing>
-          <wp:inline distT="0" distB="0" distL="0" distR="0" wp14:anchorId="745C2B5D" wp14:editId="57F45B1C">
-            <wp:extent cx="2847975" cy="2438400"/>
-            <wp:effectExtent l="0" t="0" r="9525" b="0"/>
-            <wp:docPr id="8" name="Picture 8"/>
+          <wp:anchor distT="0" distB="0" distL="114300" distR="114300" simplePos="0" relativeHeight="251662336" behindDoc="0" locked="0" layoutInCell="1" allowOverlap="1" wp14:anchorId="01223241" wp14:editId="35278F9E">
+            <wp:simplePos x="0" y="0"/>
+            <wp:positionH relativeFrom="column">
+              <wp:posOffset>-51435</wp:posOffset>
+            </wp:positionH>
+            <wp:positionV relativeFrom="paragraph">
+              <wp:posOffset>67310</wp:posOffset>
+            </wp:positionV>
+            <wp:extent cx="1314450" cy="1028700"/>
+            <wp:effectExtent l="0" t="0" r="0" b="0"/>
+            <wp:wrapSquare wrapText="bothSides"/>
+            <wp:docPr id="14" name="Imagen 14" descr="C:\Users\Fer\AppData\Local\Microsoft\Windows\INetCache\Content.Word\Drawing (2).png"/>
             <wp:cNvGraphicFramePr>
               <a:graphicFrameLocks xmlns:a="http://schemas.openxmlformats.org/drawingml/2006/main" noChangeAspect="1"/>
             </wp:cNvGraphicFramePr>
@@ -238,7 +240,7 @@
               <a:graphicData uri="http://schemas.openxmlformats.org/drawingml/2006/picture">
                 <pic:pic xmlns:pic="http://schemas.openxmlformats.org/drawingml/2006/picture">
                   <pic:nvPicPr>
-                    <pic:cNvPr id="0" name="Picture 3"/>
+                    <pic:cNvPr id="0" name="Picture 7" descr="C:\Users\Fer\AppData\Local\Microsoft\Windows\INetCache\Content.Word\Drawing (2).png"/>
                     <pic:cNvPicPr>
                       <a:picLocks noChangeAspect="1" noChangeArrowheads="1"/>
                     </pic:cNvPicPr>
@@ -259,7 +261,7 @@
                   <pic:spPr bwMode="auto">
                     <a:xfrm>
                       <a:off x="0" y="0"/>
-                      <a:ext cx="2847975" cy="2438400"/>
+                      <a:ext cx="1314450" cy="1028700"/>
                     </a:xfrm>
                     <a:prstGeom prst="rect">
                       <a:avLst/>
@@ -272,7 +274,7 @@
                 </pic:pic>
               </a:graphicData>
             </a:graphic>
-          </wp:inline>
+          </wp:anchor>
         </w:drawing>
       </w:r>
     </w:p>
@@ -280,30 +282,178 @@
       <w:pPr>
         <w:rPr>
           <w:noProof/>
-        </w:rPr>
-      </w:pPr>
-      <w:r>
-        <w:rPr>
-          <w:noProof/>
-        </w:rPr>
-        <w:t>Tiles usado para el prototipo. Se espera que en un futuro tenga más estética del cuerpo humano.</w:t>
-      </w:r>
-    </w:p>
-    <w:p>
-      <w:pPr>
-        <w:rPr>
-          <w:noProof/>
-        </w:rPr>
-      </w:pPr>
-      <w:r>
-        <w:rPr>
-          <w:noProof/>
+          <w:lang w:val="en-US"/>
+        </w:rPr>
+      </w:pPr>
+    </w:p>
+    <w:p>
+      <w:pPr>
+        <w:rPr>
+          <w:noProof/>
+          <w:lang w:val="en-US"/>
+        </w:rPr>
+      </w:pPr>
+    </w:p>
+    <w:p>
+      <w:pPr>
+        <w:rPr>
+          <w:noProof/>
+          <w:lang w:val="en-US"/>
+        </w:rPr>
+      </w:pPr>
+    </w:p>
+    <w:p>
+      <w:pPr>
+        <w:rPr>
+          <w:noProof/>
+          <w:lang w:val="en-US"/>
+        </w:rPr>
+      </w:pPr>
+      <w:r>
+        <w:rPr>
+          <w:noProof/>
+          <w:lang w:val="en-US"/>
+        </w:rPr>
+        <w:t xml:space="preserve">4 Botones In-Game: </w:t>
+      </w:r>
+    </w:p>
+    <w:p>
+      <w:pPr>
+        <w:rPr>
+          <w:noProof/>
+          <w:lang w:val="en-US"/>
+        </w:rPr>
+      </w:pPr>
+      <w:r>
+        <w:rPr>
+          <w:noProof/>
+          <w:lang w:val="en-US"/>
+        </w:rPr>
+        <w:t xml:space="preserve">El </w:t>
+      </w:r>
+      <w:r>
+        <w:rPr>
+          <w:b/>
+          <w:noProof/>
+          <w:lang w:val="en-US"/>
+        </w:rPr>
+        <w:t xml:space="preserve">botón A </w:t>
+      </w:r>
+      <w:r>
+        <w:rPr>
+          <w:noProof/>
+          <w:lang w:val="en-US"/>
+        </w:rPr>
+        <w:t>es para activar los power-ups y realizar distintas acciones como finalizar el nivel.</w:t>
+      </w:r>
+    </w:p>
+    <w:p>
+      <w:pPr>
+        <w:rPr>
+          <w:noProof/>
+          <w:lang w:val="en-US"/>
+        </w:rPr>
+      </w:pPr>
+      <w:r>
+        <w:rPr>
+          <w:noProof/>
+          <w:lang w:val="en-US"/>
+        </w:rPr>
+        <w:lastRenderedPageBreak/>
+        <w:t xml:space="preserve">Se puede ver que el </w:t>
+      </w:r>
+      <w:r>
+        <w:rPr>
+          <w:b/>
+          <w:noProof/>
+          <w:lang w:val="en-US"/>
+        </w:rPr>
+        <w:t>botón b</w:t>
+      </w:r>
+      <w:r>
+        <w:rPr>
+          <w:noProof/>
+          <w:lang w:val="en-US"/>
+        </w:rPr>
+        <w:t xml:space="preserve"> se encuentra en tiempo de enfriamiento. Debido a que la habilidad cuenta con enfriamiento.</w:t>
+      </w:r>
+    </w:p>
+    <w:p>
+      <w:pPr>
+        <w:rPr>
+          <w:noProof/>
+          <w:lang w:val="en-US"/>
+        </w:rPr>
+      </w:pPr>
+      <w:r>
+        <w:rPr>
+          <w:noProof/>
+          <w:lang w:val="en-US"/>
+        </w:rPr>
+        <w:t xml:space="preserve">El </w:t>
+      </w:r>
+      <w:r>
+        <w:rPr>
+          <w:b/>
+          <w:noProof/>
+          <w:lang w:val="en-US"/>
+        </w:rPr>
+        <w:t xml:space="preserve">botón </w:t>
+      </w:r>
+      <w:r>
+        <w:rPr>
+          <w:noProof/>
+          <w:lang w:val="en-US"/>
+        </w:rPr>
+        <w:t>que tiene una mira es para atacar.</w:t>
+      </w:r>
+    </w:p>
+    <w:p>
+      <w:pPr>
+        <w:rPr>
+          <w:noProof/>
+          <w:lang w:val="en-US"/>
+        </w:rPr>
+      </w:pPr>
+      <w:r>
+        <w:rPr>
+          <w:noProof/>
+          <w:lang w:val="en-US"/>
+        </w:rPr>
+        <w:t xml:space="preserve">El </w:t>
+      </w:r>
+      <w:r>
+        <w:rPr>
+          <w:b/>
+          <w:noProof/>
+          <w:lang w:val="en-US"/>
+        </w:rPr>
+        <w:t xml:space="preserve">botón flecha hacia arriba </w:t>
+      </w:r>
+      <w:r>
+        <w:rPr>
+          <w:noProof/>
+          <w:lang w:val="en-US"/>
+        </w:rPr>
+        <w:t>es para saltar.</w:t>
+      </w:r>
+    </w:p>
+    <w:p>
+      <w:pPr>
+        <w:rPr>
+          <w:noProof/>
+        </w:rPr>
+      </w:pPr>
+      <w:r>
+        <w:rPr>
+          <w:noProof/>
+          <w:lang w:eastAsia="es-AR"/>
         </w:rPr>
         <w:drawing>
-          <wp:inline distT="0" distB="0" distL="0" distR="0" wp14:anchorId="05D3C037" wp14:editId="18B97B91">
+          <wp:inline distT="0" distB="0" distL="0" distR="0" wp14:anchorId="58FBF05E" wp14:editId="4156C929">
             <wp:extent cx="5391150" cy="2600325"/>
             <wp:effectExtent l="76200" t="76200" r="133350" b="142875"/>
-            <wp:docPr id="3" name="Picture 3"/>
+            <wp:docPr id="2" name="Picture 2"/>
             <wp:cNvGraphicFramePr>
               <a:graphicFrameLocks xmlns:a="http://schemas.openxmlformats.org/drawingml/2006/main" noChangeAspect="1"/>
             </wp:cNvGraphicFramePr>
@@ -311,7 +461,7 @@
               <a:graphicData uri="http://schemas.openxmlformats.org/drawingml/2006/picture">
                 <pic:pic xmlns:pic="http://schemas.openxmlformats.org/drawingml/2006/picture">
                   <pic:nvPicPr>
-                    <pic:cNvPr id="0" name="Picture 3"/>
+                    <pic:cNvPr id="0" name="Picture 2"/>
                     <pic:cNvPicPr>
                       <a:picLocks noChangeAspect="1" noChangeArrowheads="1"/>
                     </pic:cNvPicPr>
@@ -362,25 +512,32 @@
         <w:rPr>
           <w:noProof/>
         </w:rPr>
-        <w:t>Imagen selección de skin</w:t>
-      </w:r>
-    </w:p>
-    <w:p>
-      <w:pPr>
-        <w:rPr>
-          <w:noProof/>
-        </w:rPr>
-      </w:pPr>
-      <w:r>
-        <w:rPr>
-          <w:noProof/>
-        </w:rPr>
-        <w:lastRenderedPageBreak/>
+        <w:t>Imagen in game de plataformas del juego: nivel dentro de pulmones</w:t>
+      </w:r>
+    </w:p>
+    <w:p>
+      <w:pPr>
+        <w:rPr>
+          <w:noProof/>
+        </w:rPr>
+      </w:pPr>
+    </w:p>
+    <w:p>
+      <w:pPr>
+        <w:rPr>
+          <w:noProof/>
+        </w:rPr>
+      </w:pPr>
+      <w:r>
+        <w:rPr>
+          <w:noProof/>
+          <w:lang w:eastAsia="es-AR"/>
+        </w:rPr>
         <w:drawing>
-          <wp:inline distT="0" distB="0" distL="0" distR="0" wp14:anchorId="7C44ECB5" wp14:editId="340833EF">
-            <wp:extent cx="5391150" cy="2600325"/>
-            <wp:effectExtent l="76200" t="76200" r="133350" b="142875"/>
-            <wp:docPr id="4" name="Picture 4"/>
+          <wp:inline distT="0" distB="0" distL="0" distR="0" wp14:anchorId="745C2B5D" wp14:editId="57F45B1C">
+            <wp:extent cx="2847975" cy="2438400"/>
+            <wp:effectExtent l="0" t="0" r="9525" b="0"/>
+            <wp:docPr id="8" name="Picture 8"/>
             <wp:cNvGraphicFramePr>
               <a:graphicFrameLocks xmlns:a="http://schemas.openxmlformats.org/drawingml/2006/main" noChangeAspect="1"/>
             </wp:cNvGraphicFramePr>
@@ -388,13 +545,88 @@
               <a:graphicData uri="http://schemas.openxmlformats.org/drawingml/2006/picture">
                 <pic:pic xmlns:pic="http://schemas.openxmlformats.org/drawingml/2006/picture">
                   <pic:nvPicPr>
-                    <pic:cNvPr id="0" name="Picture 4"/>
+                    <pic:cNvPr id="0" name="Picture 3"/>
                     <pic:cNvPicPr>
                       <a:picLocks noChangeAspect="1" noChangeArrowheads="1"/>
                     </pic:cNvPicPr>
                   </pic:nvPicPr>
                   <pic:blipFill>
-                    <a:blip r:embed="rId8" cstate="print">
+                    <a:blip r:embed="rId8">
+                      <a:extLst>
+                        <a:ext uri="{28A0092B-C50C-407E-A947-70E740481C1C}">
+                          <a14:useLocalDpi xmlns:a14="http://schemas.microsoft.com/office/drawing/2010/main" val="0"/>
+                        </a:ext>
+                      </a:extLst>
+                    </a:blip>
+                    <a:srcRect/>
+                    <a:stretch>
+                      <a:fillRect/>
+                    </a:stretch>
+                  </pic:blipFill>
+                  <pic:spPr bwMode="auto">
+                    <a:xfrm>
+                      <a:off x="0" y="0"/>
+                      <a:ext cx="2847975" cy="2438400"/>
+                    </a:xfrm>
+                    <a:prstGeom prst="rect">
+                      <a:avLst/>
+                    </a:prstGeom>
+                    <a:noFill/>
+                    <a:ln>
+                      <a:noFill/>
+                    </a:ln>
+                  </pic:spPr>
+                </pic:pic>
+              </a:graphicData>
+            </a:graphic>
+          </wp:inline>
+        </w:drawing>
+      </w:r>
+    </w:p>
+    <w:p>
+      <w:pPr>
+        <w:rPr>
+          <w:noProof/>
+        </w:rPr>
+      </w:pPr>
+      <w:r>
+        <w:rPr>
+          <w:noProof/>
+        </w:rPr>
+        <w:t>Tiles usado para el prototipo. Se espera que en un futuro tenga más estética del cuerpo humano.</w:t>
+      </w:r>
+    </w:p>
+    <w:p>
+      <w:pPr>
+        <w:rPr>
+          <w:noProof/>
+        </w:rPr>
+      </w:pPr>
+      <w:r>
+        <w:rPr>
+          <w:noProof/>
+          <w:lang w:eastAsia="es-AR"/>
+        </w:rPr>
+        <w:lastRenderedPageBreak/>
+        <w:drawing>
+          <wp:inline distT="0" distB="0" distL="0" distR="0" wp14:anchorId="05D3C037" wp14:editId="18B97B91">
+            <wp:extent cx="5391150" cy="2600325"/>
+            <wp:effectExtent l="76200" t="76200" r="133350" b="142875"/>
+            <wp:docPr id="3" name="Picture 3"/>
+            <wp:cNvGraphicFramePr>
+              <a:graphicFrameLocks xmlns:a="http://schemas.openxmlformats.org/drawingml/2006/main" noChangeAspect="1"/>
+            </wp:cNvGraphicFramePr>
+            <a:graphic xmlns:a="http://schemas.openxmlformats.org/drawingml/2006/main">
+              <a:graphicData uri="http://schemas.openxmlformats.org/drawingml/2006/picture">
+                <pic:pic xmlns:pic="http://schemas.openxmlformats.org/drawingml/2006/picture">
+                  <pic:nvPicPr>
+                    <pic:cNvPr id="0" name="Picture 3"/>
+                    <pic:cNvPicPr>
+                      <a:picLocks noChangeAspect="1" noChangeArrowheads="1"/>
+                    </pic:cNvPicPr>
+                  </pic:nvPicPr>
+                  <pic:blipFill>
+                    <a:blip r:embed="rId9" cstate="print">
                       <a:extLst>
                         <a:ext uri="{28A0092B-C50C-407E-A947-70E740481C1C}">
                           <a14:useLocalDpi xmlns:a14="http://schemas.microsoft.com/office/drawing/2010/main" val="0"/>
@@ -439,24 +671,25 @@
         <w:rPr>
           <w:noProof/>
         </w:rPr>
-        <w:t>Imagen de un tipo de enemigo</w:t>
-      </w:r>
-    </w:p>
-    <w:p>
-      <w:pPr>
-        <w:rPr>
-          <w:noProof/>
-        </w:rPr>
-      </w:pPr>
-      <w:r>
-        <w:rPr>
-          <w:noProof/>
+        <w:t>Imagen selección de skin</w:t>
+      </w:r>
+    </w:p>
+    <w:p>
+      <w:pPr>
+        <w:rPr>
+          <w:noProof/>
+        </w:rPr>
+      </w:pPr>
+      <w:r>
+        <w:rPr>
+          <w:noProof/>
+          <w:lang w:eastAsia="es-AR"/>
         </w:rPr>
         <w:drawing>
-          <wp:inline distT="0" distB="0" distL="0" distR="0" wp14:anchorId="7533CEA2" wp14:editId="3F67FF2C">
-            <wp:extent cx="1714500" cy="1085850"/>
-            <wp:effectExtent l="0" t="0" r="0" b="0"/>
-            <wp:docPr id="7" name="Picture 7"/>
+          <wp:inline distT="0" distB="0" distL="0" distR="0" wp14:anchorId="7C44ECB5" wp14:editId="340833EF">
+            <wp:extent cx="5391150" cy="2600325"/>
+            <wp:effectExtent l="76200" t="76200" r="133350" b="142875"/>
+            <wp:docPr id="4" name="Picture 4"/>
             <wp:cNvGraphicFramePr>
               <a:graphicFrameLocks xmlns:a="http://schemas.openxmlformats.org/drawingml/2006/main" noChangeAspect="1"/>
             </wp:cNvGraphicFramePr>
@@ -464,88 +697,7 @@
               <a:graphicData uri="http://schemas.openxmlformats.org/drawingml/2006/picture">
                 <pic:pic xmlns:pic="http://schemas.openxmlformats.org/drawingml/2006/picture">
                   <pic:nvPicPr>
-                    <pic:cNvPr id="0" name="Picture 1"/>
-                    <pic:cNvPicPr>
-                      <a:picLocks noChangeAspect="1" noChangeArrowheads="1"/>
-                    </pic:cNvPicPr>
-                  </pic:nvPicPr>
-                  <pic:blipFill>
-                    <a:blip r:embed="rId9">
-                      <a:extLst>
-                        <a:ext uri="{28A0092B-C50C-407E-A947-70E740481C1C}">
-                          <a14:useLocalDpi xmlns:a14="http://schemas.microsoft.com/office/drawing/2010/main" val="0"/>
-                        </a:ext>
-                      </a:extLst>
-                    </a:blip>
-                    <a:srcRect/>
-                    <a:stretch>
-                      <a:fillRect/>
-                    </a:stretch>
-                  </pic:blipFill>
-                  <pic:spPr bwMode="auto">
-                    <a:xfrm>
-                      <a:off x="0" y="0"/>
-                      <a:ext cx="1727446" cy="1094049"/>
-                    </a:xfrm>
-                    <a:prstGeom prst="rect">
-                      <a:avLst/>
-                    </a:prstGeom>
-                    <a:noFill/>
-                    <a:ln>
-                      <a:noFill/>
-                    </a:ln>
-                  </pic:spPr>
-                </pic:pic>
-              </a:graphicData>
-            </a:graphic>
-          </wp:inline>
-        </w:drawing>
-      </w:r>
-    </w:p>
-    <w:p>
-      <w:pPr>
-        <w:rPr>
-          <w:noProof/>
-        </w:rPr>
-      </w:pPr>
-      <w:r>
-        <w:rPr>
-          <w:noProof/>
-        </w:rPr>
-        <w:t>Idea ilustrada en Inkscape</w:t>
-      </w:r>
-    </w:p>
-    <w:p>
-      <w:pPr>
-        <w:rPr>
-          <w:noProof/>
-        </w:rPr>
-      </w:pPr>
-      <w:r>
-        <w:rPr>
-          <w:noProof/>
-        </w:rPr>
-        <w:drawing>
-          <wp:anchor distT="0" distB="0" distL="114300" distR="114300" simplePos="0" relativeHeight="251659264" behindDoc="0" locked="0" layoutInCell="1" allowOverlap="1" wp14:anchorId="5457CF1B" wp14:editId="263625D3">
-            <wp:simplePos x="0" y="0"/>
-            <wp:positionH relativeFrom="column">
-              <wp:posOffset>-3810</wp:posOffset>
-            </wp:positionH>
-            <wp:positionV relativeFrom="paragraph">
-              <wp:posOffset>1270</wp:posOffset>
-            </wp:positionV>
-            <wp:extent cx="5391150" cy="2600325"/>
-            <wp:effectExtent l="76200" t="76200" r="133350" b="142875"/>
-            <wp:wrapTopAndBottom/>
-            <wp:docPr id="5" name="Picture 5"/>
-            <wp:cNvGraphicFramePr>
-              <a:graphicFrameLocks xmlns:a="http://schemas.openxmlformats.org/drawingml/2006/main" noChangeAspect="1"/>
-            </wp:cNvGraphicFramePr>
-            <a:graphic xmlns:a="http://schemas.openxmlformats.org/drawingml/2006/main">
-              <a:graphicData uri="http://schemas.openxmlformats.org/drawingml/2006/picture">
-                <pic:pic xmlns:pic="http://schemas.openxmlformats.org/drawingml/2006/picture">
-                  <pic:nvPicPr>
-                    <pic:cNvPr id="0" name="Picture 5"/>
+                    <pic:cNvPr id="0" name="Picture 4"/>
                     <pic:cNvPicPr>
                       <a:picLocks noChangeAspect="1" noChangeArrowheads="1"/>
                     </pic:cNvPicPr>
@@ -589,39 +741,32 @@
                 </pic:pic>
               </a:graphicData>
             </a:graphic>
-          </wp:anchor>
+          </wp:inline>
         </w:drawing>
       </w:r>
       <w:r>
         <w:rPr>
           <w:noProof/>
         </w:rPr>
-        <w:t xml:space="preserve"> Imagen de enemigo principal, coronavirus</w:t>
-      </w:r>
-    </w:p>
-    <w:p>
-      <w:pPr>
-        <w:rPr>
-          <w:noProof/>
-        </w:rPr>
-      </w:pPr>
-    </w:p>
-    <w:p>
-      <w:pPr>
-        <w:rPr>
-          <w:noProof/>
-        </w:rPr>
-      </w:pPr>
-      <w:r>
-        <w:rPr>
-          <w:noProof/>
-        </w:rPr>
-        <w:lastRenderedPageBreak/>
+        <w:t>Imagen de un tipo de enemigo</w:t>
+      </w:r>
+    </w:p>
+    <w:p>
+      <w:pPr>
+        <w:rPr>
+          <w:noProof/>
+        </w:rPr>
+      </w:pPr>
+      <w:r>
+        <w:rPr>
+          <w:noProof/>
+          <w:lang w:eastAsia="es-AR"/>
+        </w:rPr>
         <w:drawing>
-          <wp:inline distT="0" distB="0" distL="0" distR="0" wp14:anchorId="6F236564" wp14:editId="723B50C7">
-            <wp:extent cx="3276109" cy="3286125"/>
-            <wp:effectExtent l="0" t="0" r="635" b="0"/>
-            <wp:docPr id="10" name="Picture 10"/>
+          <wp:inline distT="0" distB="0" distL="0" distR="0" wp14:anchorId="7533CEA2" wp14:editId="3F67FF2C">
+            <wp:extent cx="1714500" cy="1085850"/>
+            <wp:effectExtent l="0" t="0" r="0" b="0"/>
+            <wp:docPr id="7" name="Picture 7"/>
             <wp:cNvGraphicFramePr>
               <a:graphicFrameLocks xmlns:a="http://schemas.openxmlformats.org/drawingml/2006/main" noChangeAspect="1"/>
             </wp:cNvGraphicFramePr>
@@ -629,13 +774,13 @@
               <a:graphicData uri="http://schemas.openxmlformats.org/drawingml/2006/picture">
                 <pic:pic xmlns:pic="http://schemas.openxmlformats.org/drawingml/2006/picture">
                   <pic:nvPicPr>
-                    <pic:cNvPr id="0" name="Picture 5"/>
+                    <pic:cNvPr id="0" name="Picture 1"/>
                     <pic:cNvPicPr>
                       <a:picLocks noChangeAspect="1" noChangeArrowheads="1"/>
                     </pic:cNvPicPr>
                   </pic:nvPicPr>
                   <pic:blipFill>
-                    <a:blip r:embed="rId11" cstate="print">
+                    <a:blip r:embed="rId11">
                       <a:extLst>
                         <a:ext uri="{28A0092B-C50C-407E-A947-70E740481C1C}">
                           <a14:useLocalDpi xmlns:a14="http://schemas.microsoft.com/office/drawing/2010/main" val="0"/>
@@ -650,7 +795,7 @@
                   <pic:spPr bwMode="auto">
                     <a:xfrm>
                       <a:off x="0" y="0"/>
-                      <a:ext cx="3279174" cy="3289200"/>
+                      <a:ext cx="1727446" cy="1094049"/>
                     </a:xfrm>
                     <a:prstGeom prst="rect">
                       <a:avLst/>
@@ -677,39 +822,34 @@
         <w:rPr>
           <w:noProof/>
         </w:rPr>
-        <w:t>Ilustración final del enemigo principal, coronavirus, hecho en Inkscape</w:t>
-      </w:r>
-    </w:p>
-    <w:p>
-      <w:pPr>
-        <w:rPr>
-          <w:noProof/>
-        </w:rPr>
-      </w:pPr>
-    </w:p>
-    <w:p>
-      <w:pPr>
-        <w:rPr>
-          <w:noProof/>
-        </w:rPr>
-      </w:pPr>
-      <w:r>
-        <w:rPr>
-          <w:noProof/>
-        </w:rPr>
+        <w:t>Idea ilustrada en Inkscape</w:t>
+      </w:r>
+    </w:p>
+    <w:p>
+      <w:pPr>
+        <w:rPr>
+          <w:noProof/>
+        </w:rPr>
+      </w:pPr>
+      <w:r>
+        <w:rPr>
+          <w:noProof/>
+          <w:lang w:eastAsia="es-AR"/>
+        </w:rPr>
+        <w:lastRenderedPageBreak/>
         <w:drawing>
-          <wp:anchor distT="0" distB="0" distL="114300" distR="114300" simplePos="0" relativeHeight="251660288" behindDoc="0" locked="0" layoutInCell="1" allowOverlap="1" wp14:anchorId="146F68B5" wp14:editId="27280CC0">
+          <wp:anchor distT="0" distB="0" distL="114300" distR="114300" simplePos="0" relativeHeight="251659264" behindDoc="0" locked="0" layoutInCell="1" allowOverlap="1" wp14:anchorId="5457CF1B" wp14:editId="263625D3">
             <wp:simplePos x="0" y="0"/>
-            <wp:positionH relativeFrom="margin">
-              <wp:align>left</wp:align>
+            <wp:positionH relativeFrom="column">
+              <wp:posOffset>-3810</wp:posOffset>
             </wp:positionH>
             <wp:positionV relativeFrom="paragraph">
-              <wp:posOffset>0</wp:posOffset>
+              <wp:posOffset>1270</wp:posOffset>
             </wp:positionV>
             <wp:extent cx="5391150" cy="2600325"/>
             <wp:effectExtent l="76200" t="76200" r="133350" b="142875"/>
             <wp:wrapTopAndBottom/>
-            <wp:docPr id="9" name="Picture 9"/>
+            <wp:docPr id="5" name="Picture 5"/>
             <wp:cNvGraphicFramePr>
               <a:graphicFrameLocks xmlns:a="http://schemas.openxmlformats.org/drawingml/2006/main" noChangeAspect="1"/>
             </wp:cNvGraphicFramePr>
@@ -717,7 +857,7 @@
               <a:graphicData uri="http://schemas.openxmlformats.org/drawingml/2006/picture">
                 <pic:pic xmlns:pic="http://schemas.openxmlformats.org/drawingml/2006/picture">
                   <pic:nvPicPr>
-                    <pic:cNvPr id="0" name="Picture 9"/>
+                    <pic:cNvPr id="0" name="Picture 5"/>
                     <pic:cNvPicPr>
                       <a:picLocks noChangeAspect="1" noChangeArrowheads="1"/>
                     </pic:cNvPicPr>
@@ -768,6 +908,180 @@
         <w:rPr>
           <w:noProof/>
         </w:rPr>
+        <w:t xml:space="preserve"> Imagen de enemigo principal, coronavirus</w:t>
+      </w:r>
+    </w:p>
+    <w:p>
+      <w:pPr>
+        <w:rPr>
+          <w:noProof/>
+        </w:rPr>
+      </w:pPr>
+    </w:p>
+    <w:p>
+      <w:pPr>
+        <w:rPr>
+          <w:noProof/>
+        </w:rPr>
+      </w:pPr>
+      <w:r>
+        <w:rPr>
+          <w:noProof/>
+          <w:lang w:eastAsia="es-AR"/>
+        </w:rPr>
+        <w:drawing>
+          <wp:inline distT="0" distB="0" distL="0" distR="0" wp14:anchorId="6F236564" wp14:editId="723B50C7">
+            <wp:extent cx="3276109" cy="3286125"/>
+            <wp:effectExtent l="0" t="0" r="635" b="0"/>
+            <wp:docPr id="10" name="Picture 10"/>
+            <wp:cNvGraphicFramePr>
+              <a:graphicFrameLocks xmlns:a="http://schemas.openxmlformats.org/drawingml/2006/main" noChangeAspect="1"/>
+            </wp:cNvGraphicFramePr>
+            <a:graphic xmlns:a="http://schemas.openxmlformats.org/drawingml/2006/main">
+              <a:graphicData uri="http://schemas.openxmlformats.org/drawingml/2006/picture">
+                <pic:pic xmlns:pic="http://schemas.openxmlformats.org/drawingml/2006/picture">
+                  <pic:nvPicPr>
+                    <pic:cNvPr id="0" name="Picture 5"/>
+                    <pic:cNvPicPr>
+                      <a:picLocks noChangeAspect="1" noChangeArrowheads="1"/>
+                    </pic:cNvPicPr>
+                  </pic:nvPicPr>
+                  <pic:blipFill>
+                    <a:blip r:embed="rId13" cstate="print">
+                      <a:extLst>
+                        <a:ext uri="{28A0092B-C50C-407E-A947-70E740481C1C}">
+                          <a14:useLocalDpi xmlns:a14="http://schemas.microsoft.com/office/drawing/2010/main" val="0"/>
+                        </a:ext>
+                      </a:extLst>
+                    </a:blip>
+                    <a:srcRect/>
+                    <a:stretch>
+                      <a:fillRect/>
+                    </a:stretch>
+                  </pic:blipFill>
+                  <pic:spPr bwMode="auto">
+                    <a:xfrm>
+                      <a:off x="0" y="0"/>
+                      <a:ext cx="3279174" cy="3289200"/>
+                    </a:xfrm>
+                    <a:prstGeom prst="rect">
+                      <a:avLst/>
+                    </a:prstGeom>
+                    <a:noFill/>
+                    <a:ln>
+                      <a:noFill/>
+                    </a:ln>
+                  </pic:spPr>
+                </pic:pic>
+              </a:graphicData>
+            </a:graphic>
+          </wp:inline>
+        </w:drawing>
+      </w:r>
+    </w:p>
+    <w:p>
+      <w:pPr>
+        <w:rPr>
+          <w:noProof/>
+        </w:rPr>
+      </w:pPr>
+      <w:r>
+        <w:rPr>
+          <w:noProof/>
+        </w:rPr>
+        <w:t>Ilustración final del enemigo principal, coronavirus, hecho en Inkscape</w:t>
+      </w:r>
+    </w:p>
+    <w:p>
+      <w:pPr>
+        <w:rPr>
+          <w:noProof/>
+        </w:rPr>
+      </w:pPr>
+    </w:p>
+    <w:p>
+      <w:pPr>
+        <w:rPr>
+          <w:noProof/>
+        </w:rPr>
+      </w:pPr>
+      <w:r>
+        <w:rPr>
+          <w:noProof/>
+          <w:lang w:eastAsia="es-AR"/>
+        </w:rPr>
+        <w:lastRenderedPageBreak/>
+        <w:drawing>
+          <wp:anchor distT="0" distB="0" distL="114300" distR="114300" simplePos="0" relativeHeight="251660288" behindDoc="0" locked="0" layoutInCell="1" allowOverlap="1" wp14:anchorId="146F68B5" wp14:editId="27280CC0">
+            <wp:simplePos x="0" y="0"/>
+            <wp:positionH relativeFrom="margin">
+              <wp:align>left</wp:align>
+            </wp:positionH>
+            <wp:positionV relativeFrom="paragraph">
+              <wp:posOffset>0</wp:posOffset>
+            </wp:positionV>
+            <wp:extent cx="5391150" cy="2600325"/>
+            <wp:effectExtent l="76200" t="76200" r="133350" b="142875"/>
+            <wp:wrapTopAndBottom/>
+            <wp:docPr id="9" name="Picture 9"/>
+            <wp:cNvGraphicFramePr>
+              <a:graphicFrameLocks xmlns:a="http://schemas.openxmlformats.org/drawingml/2006/main" noChangeAspect="1"/>
+            </wp:cNvGraphicFramePr>
+            <a:graphic xmlns:a="http://schemas.openxmlformats.org/drawingml/2006/main">
+              <a:graphicData uri="http://schemas.openxmlformats.org/drawingml/2006/picture">
+                <pic:pic xmlns:pic="http://schemas.openxmlformats.org/drawingml/2006/picture">
+                  <pic:nvPicPr>
+                    <pic:cNvPr id="0" name="Picture 9"/>
+                    <pic:cNvPicPr>
+                      <a:picLocks noChangeAspect="1" noChangeArrowheads="1"/>
+                    </pic:cNvPicPr>
+                  </pic:nvPicPr>
+                  <pic:blipFill>
+                    <a:blip r:embed="rId14" cstate="print">
+                      <a:extLst>
+                        <a:ext uri="{28A0092B-C50C-407E-A947-70E740481C1C}">
+                          <a14:useLocalDpi xmlns:a14="http://schemas.microsoft.com/office/drawing/2010/main" val="0"/>
+                        </a:ext>
+                      </a:extLst>
+                    </a:blip>
+                    <a:srcRect/>
+                    <a:stretch>
+                      <a:fillRect/>
+                    </a:stretch>
+                  </pic:blipFill>
+                  <pic:spPr bwMode="auto">
+                    <a:xfrm>
+                      <a:off x="0" y="0"/>
+                      <a:ext cx="5391150" cy="2600325"/>
+                    </a:xfrm>
+                    <a:prstGeom prst="rect">
+                      <a:avLst/>
+                    </a:prstGeom>
+                    <a:ln w="38100" cap="sq">
+                      <a:solidFill>
+                        <a:srgbClr val="000000"/>
+                      </a:solidFill>
+                      <a:prstDash val="solid"/>
+                      <a:miter lim="800000"/>
+                    </a:ln>
+                    <a:effectLst>
+                      <a:outerShdw blurRad="50800" dist="38100" dir="2700000" algn="tl" rotWithShape="0">
+                        <a:srgbClr val="000000">
+                          <a:alpha val="43000"/>
+                        </a:srgbClr>
+                      </a:outerShdw>
+                    </a:effectLst>
+                  </pic:spPr>
+                </pic:pic>
+              </a:graphicData>
+            </a:graphic>
+          </wp:anchor>
+        </w:drawing>
+      </w:r>
+      <w:r>
+        <w:rPr>
+          <w:noProof/>
+        </w:rPr>
         <w:t>Imagen de una posible tienda</w:t>
       </w:r>
       <w:r>
@@ -793,8 +1107,8 @@
       <w:r>
         <w:rPr>
           <w:noProof/>
-        </w:rPr>
-        <w:lastRenderedPageBreak/>
+          <w:lang w:eastAsia="es-AR"/>
+        </w:rPr>
         <w:drawing>
           <wp:inline distT="0" distB="0" distL="0" distR="0" wp14:anchorId="6B318DD0" wp14:editId="5F9A60F8">
             <wp:extent cx="5400040" cy="3047365"/>
@@ -811,7 +1125,7 @@
                     <pic:cNvPicPr/>
                   </pic:nvPicPr>
                   <pic:blipFill>
-                    <a:blip r:embed="rId13"/>
+                    <a:blip r:embed="rId15"/>
                     <a:stretch>
                       <a:fillRect/>
                     </a:stretch>
@@ -919,7 +1233,9 @@
       <w:r>
         <w:rPr>
           <w:noProof/>
-        </w:rPr>
+          <w:lang w:eastAsia="es-AR"/>
+        </w:rPr>
+        <w:lastRenderedPageBreak/>
         <w:drawing>
           <wp:inline distT="0" distB="0" distL="0" distR="0" wp14:anchorId="6994682A" wp14:editId="0D840BA1">
             <wp:extent cx="5400040" cy="2983865"/>
@@ -936,7 +1252,7 @@
                     <pic:cNvPicPr/>
                   </pic:nvPicPr>
                   <pic:blipFill>
-                    <a:blip r:embed="rId14"/>
+                    <a:blip r:embed="rId16"/>
                     <a:stretch>
                       <a:fillRect/>
                     </a:stretch>
@@ -971,6 +1287,68 @@
         </w:drawing>
       </w:r>
     </w:p>
+    <w:p>
+      <w:pPr>
+        <w:rPr>
+          <w:noProof/>
+        </w:rPr>
+      </w:pPr>
+    </w:p>
+    <w:p>
+      <w:pPr>
+        <w:rPr>
+          <w:noProof/>
+        </w:rPr>
+      </w:pPr>
+      <w:r>
+        <w:rPr>
+          <w:noProof/>
+        </w:rPr>
+        <w:drawing>
+          <wp:inline distT="0" distB="0" distL="0" distR="0" wp14:anchorId="0A1D24B4" wp14:editId="3A75FF5E">
+            <wp:extent cx="5400040" cy="3599815"/>
+            <wp:effectExtent l="0" t="0" r="0" b="635"/>
+            <wp:docPr id="13" name="Imagen 13"/>
+            <wp:cNvGraphicFramePr>
+              <a:graphicFrameLocks xmlns:a="http://schemas.openxmlformats.org/drawingml/2006/main" noChangeAspect="1"/>
+            </wp:cNvGraphicFramePr>
+            <a:graphic xmlns:a="http://schemas.openxmlformats.org/drawingml/2006/main">
+              <a:graphicData uri="http://schemas.openxmlformats.org/drawingml/2006/picture">
+                <pic:pic xmlns:pic="http://schemas.openxmlformats.org/drawingml/2006/picture">
+                  <pic:nvPicPr>
+                    <pic:cNvPr id="1" name=""/>
+                    <pic:cNvPicPr/>
+                  </pic:nvPicPr>
+                  <pic:blipFill>
+                    <a:blip r:embed="rId17"/>
+                    <a:stretch>
+                      <a:fillRect/>
+                    </a:stretch>
+                  </pic:blipFill>
+                  <pic:spPr>
+                    <a:xfrm>
+                      <a:off x="0" y="0"/>
+                      <a:ext cx="5400040" cy="3599815"/>
+                    </a:xfrm>
+                    <a:prstGeom prst="rect">
+                      <a:avLst/>
+                    </a:prstGeom>
+                  </pic:spPr>
+                </pic:pic>
+              </a:graphicData>
+            </a:graphic>
+          </wp:inline>
+        </w:drawing>
+      </w:r>
+      <w:r>
+        <w:rPr>
+          <w:noProof/>
+        </w:rPr>
+        <w:t>Primera aproximación de pantalla de final de nivel</w:t>
+      </w:r>
+      <w:bookmarkStart w:id="0" w:name="_GoBack"/>
+      <w:bookmarkEnd w:id="0"/>
+    </w:p>
     <w:sectPr>
       <w:pgSz w:w="11906" w:h="16838"/>
       <w:pgMar w:top="1417" w:right="1701" w:bottom="1417" w:left="1701" w:header="708" w:footer="708" w:gutter="0"/>
@@ -982,7 +1360,7 @@
 </file>
 
 <file path=word/styles.xml><?xml version="1.0" encoding="utf-8"?>
-<w:styles xmlns:mc="http://schemas.openxmlformats.org/markup-compatibility/2006" xmlns:r="http://schemas.openxmlformats.org/officeDocument/2006/relationships" xmlns:w="http://schemas.openxmlformats.org/wordprocessingml/2006/main" xmlns:w14="http://schemas.microsoft.com/office/word/2010/wordml" xmlns:w15="http://schemas.microsoft.com/office/word/2012/wordml" xmlns:w16cex="http://schemas.microsoft.com/office/word/2018/wordml/cex" xmlns:w16cid="http://schemas.microsoft.com/office/word/2016/wordml/cid" xmlns:w16="http://schemas.microsoft.com/office/word/2018/wordml" xmlns:w16se="http://schemas.microsoft.com/office/word/2015/wordml/symex" mc:Ignorable="w14 w15 w16se w16cid w16 w16cex">
+<w:styles xmlns:mc="http://schemas.openxmlformats.org/markup-compatibility/2006" xmlns:r="http://schemas.openxmlformats.org/officeDocument/2006/relationships" xmlns:w="http://schemas.openxmlformats.org/wordprocessingml/2006/main" xmlns:w14="http://schemas.microsoft.com/office/word/2010/wordml" xmlns:w15="http://schemas.microsoft.com/office/word/2012/wordml" xmlns:w16se="http://schemas.microsoft.com/office/word/2015/wordml/symex" mc:Ignorable="w14 w15 w16se">
   <w:docDefaults>
     <w:rPrDefault>
       <w:rPr>
@@ -998,7 +1376,7 @@
       </w:pPr>
     </w:pPrDefault>
   </w:docDefaults>
-  <w:latentStyles w:defLockedState="0" w:defUIPriority="99" w:defSemiHidden="0" w:defUnhideWhenUsed="0" w:defQFormat="0" w:count="376">
+  <w:latentStyles w:defLockedState="0" w:defUIPriority="99" w:defSemiHidden="0" w:defUnhideWhenUsed="0" w:defQFormat="0" w:count="371">
     <w:lsdException w:name="Normal" w:uiPriority="0" w:qFormat="1"/>
     <w:lsdException w:name="heading 1" w:uiPriority="9" w:qFormat="1"/>
     <w:lsdException w:name="heading 2" w:semiHidden="1" w:uiPriority="9" w:unhideWhenUsed="1" w:qFormat="1"/>
@@ -1370,23 +1748,18 @@
     <w:lsdException w:name="List Table 5 Dark Accent 6" w:uiPriority="50"/>
     <w:lsdException w:name="List Table 6 Colorful Accent 6" w:uiPriority="51"/>
     <w:lsdException w:name="List Table 7 Colorful Accent 6" w:uiPriority="52"/>
-    <w:lsdException w:name="Mention" w:semiHidden="1" w:unhideWhenUsed="1"/>
-    <w:lsdException w:name="Smart Hyperlink" w:semiHidden="1" w:unhideWhenUsed="1"/>
-    <w:lsdException w:name="Hashtag" w:semiHidden="1" w:unhideWhenUsed="1"/>
-    <w:lsdException w:name="Unresolved Mention" w:semiHidden="1" w:unhideWhenUsed="1"/>
-    <w:lsdException w:name="Smart Link" w:semiHidden="1" w:unhideWhenUsed="1"/>
   </w:latentStyles>
   <w:style w:type="paragraph" w:default="1" w:styleId="Normal">
     <w:name w:val="Normal"/>
     <w:qFormat/>
   </w:style>
-  <w:style w:type="character" w:default="1" w:styleId="DefaultParagraphFont">
+  <w:style w:type="character" w:default="1" w:styleId="Fuentedeprrafopredeter">
     <w:name w:val="Default Paragraph Font"/>
     <w:uiPriority w:val="1"/>
     <w:semiHidden/>
     <w:unhideWhenUsed/>
   </w:style>
-  <w:style w:type="table" w:default="1" w:styleId="TableNormal">
+  <w:style w:type="table" w:default="1" w:styleId="Tablanormal">
     <w:name w:val="Normal Table"/>
     <w:uiPriority w:val="99"/>
     <w:semiHidden/>
@@ -1401,7 +1774,7 @@
       </w:tblCellMar>
     </w:tblPr>
   </w:style>
-  <w:style w:type="numbering" w:default="1" w:styleId="NoList">
+  <w:style w:type="numbering" w:default="1" w:styleId="Sinlista">
     <w:name w:val="No List"/>
     <w:uiPriority w:val="99"/>
     <w:semiHidden/>

</xml_diff>